<commit_message>
changing github to vikash.dev
</commit_message>
<xml_diff>
--- a/Resume.docx
+++ b/Resume.docx
@@ -62,14 +62,27 @@
                                 <w:color w:val="1155CC"/>
                               </w:rPr>
                             </w:pPr>
-                            <w:hyperlink r:id="rId5">
-                              <w:r>
-                                <w:rPr>
-                                  <w:color w:val="1155CC"/>
-                                </w:rPr>
-                                <w:t>GitHub</w:t>
-                              </w:r>
-                            </w:hyperlink>
+                            <w:r>
+                              <w:fldChar w:fldCharType="begin"/>
+                            </w:r>
+                            <w:r>
+                              <w:instrText xml:space="preserve"> HYPERLINK "https://github.com/vkd225" \h </w:instrText>
+                            </w:r>
+                            <w:r>
+                              <w:fldChar w:fldCharType="separate"/>
+                            </w:r>
+                            <w:r>
+                              <w:rPr>
+                                <w:color w:val="1155CC"/>
+                              </w:rPr>
+                              <w:t>GitHub</w:t>
+                            </w:r>
+                            <w:r>
+                              <w:rPr>
+                                <w:color w:val="1155CC"/>
+                              </w:rPr>
+                              <w:fldChar w:fldCharType="end"/>
+                            </w:r>
                             <w:r>
                               <w:rPr>
                                 <w:color w:val="1155CC"/>
@@ -92,14 +105,28 @@
                               </w:rPr>
                               <w:t xml:space="preserve">      </w:t>
                             </w:r>
-                            <w:hyperlink r:id="rId6" w:history="1">
+                            <w:r>
+                              <w:rPr>
+                                <w:rFonts w:eastAsia="Times New Roman"/>
+                              </w:rPr>
+                              <w:tab/>
+                            </w:r>
+                            <w:r>
+                              <w:rPr>
+                                <w:rFonts w:eastAsia="Times New Roman"/>
+                              </w:rPr>
+                              <w:tab/>
+                            </w:r>
+                            <w:hyperlink r:id="rId5" w:history="1">
+                              <w:proofErr w:type="spellStart"/>
                               <w:r>
                                 <w:rPr>
                                   <w:rStyle w:val="Hyperlink"/>
                                   <w:rFonts w:eastAsia="Times New Roman"/>
                                 </w:rPr>
-                                <w:t>https://vkd225.github.io/</w:t>
+                                <w:t>vikash.dev</w:t>
                               </w:r>
+                              <w:proofErr w:type="spellEnd"/>
                             </w:hyperlink>
                           </w:p>
                           <w:p>
@@ -131,13 +158,13 @@
               </wp:anchor>
             </w:drawing>
           </mc:Choice>
-          <mc:Fallback xmlns:cx="http://schemas.microsoft.com/office/drawing/2014/chartex" xmlns:cx1="http://schemas.microsoft.com/office/drawing/2015/9/8/chartex" xmlns:cx2="http://schemas.microsoft.com/office/drawing/2015/10/21/chartex" xmlns:cx3="http://schemas.microsoft.com/office/drawing/2016/5/9/chartex" xmlns:cx4="http://schemas.microsoft.com/office/drawing/2016/5/10/chartex" xmlns:cx5="http://schemas.microsoft.com/office/drawing/2016/5/11/chartex" xmlns:cx6="http://schemas.microsoft.com/office/drawing/2016/5/12/chartex" xmlns:cx7="http://schemas.microsoft.com/office/drawing/2016/5/13/chartex" xmlns:cx8="http://schemas.microsoft.com/office/drawing/2016/5/14/chartex" xmlns:aink="http://schemas.microsoft.com/office/drawing/2016/ink" xmlns:am3d="http://schemas.microsoft.com/office/drawing/2017/model3d" xmlns:w16cex="http://schemas.microsoft.com/office/word/2018/wordml/cex" xmlns:w16cid="http://schemas.microsoft.com/office/word/2016/wordml/cid" xmlns:w16="http://schemas.microsoft.com/office/word/2018/wordml" xmlns:w16se="http://schemas.microsoft.com/office/word/2015/wordml/symex">
+          <mc:Fallback>
             <w:pict>
-              <v:shapetype w14:anchorId="065199BA" id="_x0000_t202" coordsize="21600,21600" o:spt="202" path="m,l,21600r21600,l21600,xe">
+              <v:shapetype w14:anchorId="065199BA" id="_x0000_t202" coordsize="21600,21600" o:spt="202" path="m0,0l0,21600,21600,21600,21600,0xe">
                 <v:stroke joinstyle="miter"/>
                 <v:path gradientshapeok="t" o:connecttype="rect"/>
               </v:shapetype>
-              <v:shape id="Text Box 8" o:spid="_x0000_s1026" type="#_x0000_t202" style="position:absolute;left:0;text-align:left;margin-left:358.5pt;margin-top:3.5pt;width:181pt;height:42.5pt;z-index:251666432;visibility:visible;mso-wrap-style:square;mso-width-percent:0;mso-height-percent:0;mso-wrap-distance-left:9pt;mso-wrap-distance-top:0;mso-wrap-distance-right:9pt;mso-wrap-distance-bottom:0;mso-position-horizontal:absolute;mso-position-horizontal-relative:margin;mso-position-vertical:absolute;mso-position-vertical-relative:text;mso-width-percent:0;mso-height-percent:0;mso-width-relative:margin;mso-height-relative:margin;v-text-anchor:top" o:gfxdata="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" fillcolor="white [3201]" stroked="f" strokeweight=".5pt">
+              <v:shape id="Text Box 8" o:spid="_x0000_s1026" type="#_x0000_t202" style="position:absolute;left:0;text-align:left;margin-left:358.5pt;margin-top:3.5pt;width:181pt;height:42.5pt;z-index:251666432;visibility:visible;mso-wrap-style:square;mso-width-percent:0;mso-height-percent:0;mso-wrap-distance-left:9pt;mso-wrap-distance-top:0;mso-wrap-distance-right:9pt;mso-wrap-distance-bottom:0;mso-position-horizontal:absolute;mso-position-horizontal-relative:margin;mso-position-vertical:absolute;mso-position-vertical-relative:text;mso-width-percent:0;mso-height-percent:0;mso-width-relative:margin;mso-height-relative:margin;v-text-anchor:top" o:gfxdata="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" fillcolor="white [3201]" stroked="f" strokeweight=".5pt">
                 <v:textbox>
                   <w:txbxContent>
                     <w:p>
@@ -148,14 +175,27 @@
                           <w:color w:val="1155CC"/>
                         </w:rPr>
                       </w:pPr>
-                      <w:hyperlink r:id="rId7">
-                        <w:r>
-                          <w:rPr>
-                            <w:color w:val="1155CC"/>
-                          </w:rPr>
-                          <w:t>GitHub</w:t>
-                        </w:r>
-                      </w:hyperlink>
+                      <w:r>
+                        <w:fldChar w:fldCharType="begin"/>
+                      </w:r>
+                      <w:r>
+                        <w:instrText xml:space="preserve"> HYPERLINK "https://github.com/vkd225" \h </w:instrText>
+                      </w:r>
+                      <w:r>
+                        <w:fldChar w:fldCharType="separate"/>
+                      </w:r>
+                      <w:r>
+                        <w:rPr>
+                          <w:color w:val="1155CC"/>
+                        </w:rPr>
+                        <w:t>GitHub</w:t>
+                      </w:r>
+                      <w:r>
+                        <w:rPr>
+                          <w:color w:val="1155CC"/>
+                        </w:rPr>
+                        <w:fldChar w:fldCharType="end"/>
+                      </w:r>
                       <w:r>
                         <w:rPr>
                           <w:color w:val="1155CC"/>
@@ -178,14 +218,28 @@
                         </w:rPr>
                         <w:t xml:space="preserve">      </w:t>
                       </w:r>
-                      <w:hyperlink r:id="rId8" w:history="1">
+                      <w:r>
+                        <w:rPr>
+                          <w:rFonts w:eastAsia="Times New Roman"/>
+                        </w:rPr>
+                        <w:tab/>
+                      </w:r>
+                      <w:r>
+                        <w:rPr>
+                          <w:rFonts w:eastAsia="Times New Roman"/>
+                        </w:rPr>
+                        <w:tab/>
+                      </w:r>
+                      <w:hyperlink r:id="rId6" w:history="1">
+                        <w:proofErr w:type="spellStart"/>
                         <w:r>
                           <w:rPr>
                             <w:rStyle w:val="Hyperlink"/>
                             <w:rFonts w:eastAsia="Times New Roman"/>
                           </w:rPr>
-                          <w:t>https://vkd225.github.io/</w:t>
+                          <w:t>vikash.dev</w:t>
                         </w:r>
+                        <w:proofErr w:type="spellEnd"/>
                       </w:hyperlink>
                     </w:p>
                     <w:p>
@@ -225,7 +279,7 @@
         <w:ind w:right="180"/>
         <w:jc w:val="center"/>
       </w:pPr>
-      <w:hyperlink r:id="rId9" w:history="1">
+      <w:hyperlink r:id="rId7" w:history="1">
         <w:r>
           <w:rPr>
             <w:rStyle w:val="Hyperlink"/>
@@ -301,7 +355,7 @@
               </wp:anchor>
             </w:drawing>
           </mc:Choice>
-          <mc:Fallback xmlns:cx="http://schemas.microsoft.com/office/drawing/2014/chartex" xmlns:cx1="http://schemas.microsoft.com/office/drawing/2015/9/8/chartex" xmlns:cx2="http://schemas.microsoft.com/office/drawing/2015/10/21/chartex" xmlns:cx3="http://schemas.microsoft.com/office/drawing/2016/5/9/chartex" xmlns:cx4="http://schemas.microsoft.com/office/drawing/2016/5/10/chartex" xmlns:cx5="http://schemas.microsoft.com/office/drawing/2016/5/11/chartex" xmlns:cx6="http://schemas.microsoft.com/office/drawing/2016/5/12/chartex" xmlns:cx7="http://schemas.microsoft.com/office/drawing/2016/5/13/chartex" xmlns:cx8="http://schemas.microsoft.com/office/drawing/2016/5/14/chartex" xmlns:aink="http://schemas.microsoft.com/office/drawing/2016/ink" xmlns:am3d="http://schemas.microsoft.com/office/drawing/2017/model3d" xmlns:w16cex="http://schemas.microsoft.com/office/word/2018/wordml/cex" xmlns:w16cid="http://schemas.microsoft.com/office/word/2016/wordml/cid" xmlns:w16="http://schemas.microsoft.com/office/word/2018/wordml" xmlns:w16se="http://schemas.microsoft.com/office/word/2015/wordml/symex">
+          <mc:Fallback xmlns:w16se="http://schemas.microsoft.com/office/word/2015/wordml/symex" xmlns:w16="http://schemas.microsoft.com/office/word/2018/wordml" xmlns:w16cid="http://schemas.microsoft.com/office/word/2016/wordml/cid" xmlns:w16cex="http://schemas.microsoft.com/office/word/2018/wordml/cex" xmlns:am3d="http://schemas.microsoft.com/office/drawing/2017/model3d" xmlns:aink="http://schemas.microsoft.com/office/drawing/2016/ink" xmlns:cx8="http://schemas.microsoft.com/office/drawing/2016/5/14/chartex" xmlns:cx7="http://schemas.microsoft.com/office/drawing/2016/5/13/chartex" xmlns:cx6="http://schemas.microsoft.com/office/drawing/2016/5/12/chartex" xmlns:cx5="http://schemas.microsoft.com/office/drawing/2016/5/11/chartex" xmlns:cx4="http://schemas.microsoft.com/office/drawing/2016/5/10/chartex" xmlns:cx3="http://schemas.microsoft.com/office/drawing/2016/5/9/chartex" xmlns:cx2="http://schemas.microsoft.com/office/drawing/2015/10/21/chartex" xmlns:cx1="http://schemas.microsoft.com/office/drawing/2015/9/8/chartex" xmlns:cx="http://schemas.microsoft.com/office/drawing/2014/chartex">
             <w:pict>
               <v:line w14:anchorId="55171E87" id="Straight Connector 1" o:spid="_x0000_s1026" style="position:absolute;z-index:251659264;visibility:visible;mso-wrap-style:square;mso-wrap-distance-left:9pt;mso-wrap-distance-top:0;mso-wrap-distance-right:9pt;mso-wrap-distance-bottom:0;mso-position-horizontal:absolute;mso-position-horizontal-relative:text;mso-position-vertical:absolute;mso-position-vertical-relative:text" from=".5pt,12.85pt" to="531.5pt,12.85pt" o:gfxdata="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" strokecolor="black [3200]" strokeweight=".5pt">
                 <v:stroke joinstyle="miter"/>
@@ -353,8 +407,13 @@
         <w:t>Python, JavaScript,</w:t>
       </w:r>
       <w:r>
-        <w:t xml:space="preserve"> TypeScript</w:t>
-      </w:r>
+        <w:t xml:space="preserve"> </w:t>
+      </w:r>
+      <w:proofErr w:type="spellStart"/>
+      <w:r>
+        <w:t>TypeScript</w:t>
+      </w:r>
+      <w:proofErr w:type="spellEnd"/>
       <w:r>
         <w:t>, R</w:t>
       </w:r>
@@ -383,18 +442,22 @@
       <w:r>
         <w:t xml:space="preserve">React Native, </w:t>
       </w:r>
+      <w:proofErr w:type="spellStart"/>
       <w:r>
         <w:t>Redis</w:t>
       </w:r>
+      <w:proofErr w:type="spellEnd"/>
       <w:r>
         <w:t xml:space="preserve">, </w:t>
       </w:r>
       <w:r>
         <w:t xml:space="preserve">Angular 2, </w:t>
       </w:r>
+      <w:proofErr w:type="spellStart"/>
       <w:r>
         <w:t>Invision</w:t>
       </w:r>
+      <w:proofErr w:type="spellEnd"/>
     </w:p>
     <w:p>
       <w:pPr>
@@ -429,13 +492,19 @@
       <w:r>
         <w:t>SQL, MySQL, PostgreSQL, SQLite</w:t>
       </w:r>
-      <w:bookmarkStart w:id="0" w:name="_GoBack"/>
-      <w:bookmarkEnd w:id="0"/>
       <w:r>
         <w:t>, MongoDB</w:t>
       </w:r>
       <w:r>
-        <w:t>, Databricks, Kafka</w:t>
+        <w:t xml:space="preserve">, </w:t>
+      </w:r>
+      <w:proofErr w:type="spellStart"/>
+      <w:r>
+        <w:t>Databricks</w:t>
+      </w:r>
+      <w:proofErr w:type="spellEnd"/>
+      <w:r>
+        <w:t>, Kafka</w:t>
       </w:r>
     </w:p>
     <w:p>
@@ -593,7 +662,7 @@
               </wp:anchor>
             </w:drawing>
           </mc:Choice>
-          <mc:Fallback xmlns:cx="http://schemas.microsoft.com/office/drawing/2014/chartex" xmlns:cx1="http://schemas.microsoft.com/office/drawing/2015/9/8/chartex" xmlns:cx2="http://schemas.microsoft.com/office/drawing/2015/10/21/chartex" xmlns:cx3="http://schemas.microsoft.com/office/drawing/2016/5/9/chartex" xmlns:cx4="http://schemas.microsoft.com/office/drawing/2016/5/10/chartex" xmlns:cx5="http://schemas.microsoft.com/office/drawing/2016/5/11/chartex" xmlns:cx6="http://schemas.microsoft.com/office/drawing/2016/5/12/chartex" xmlns:cx7="http://schemas.microsoft.com/office/drawing/2016/5/13/chartex" xmlns:cx8="http://schemas.microsoft.com/office/drawing/2016/5/14/chartex" xmlns:aink="http://schemas.microsoft.com/office/drawing/2016/ink" xmlns:am3d="http://schemas.microsoft.com/office/drawing/2017/model3d" xmlns:w16cex="http://schemas.microsoft.com/office/word/2018/wordml/cex" xmlns:w16cid="http://schemas.microsoft.com/office/word/2016/wordml/cid" xmlns:w16="http://schemas.microsoft.com/office/word/2018/wordml" xmlns:w16se="http://schemas.microsoft.com/office/word/2015/wordml/symex">
+          <mc:Fallback xmlns:w16se="http://schemas.microsoft.com/office/word/2015/wordml/symex" xmlns:w16="http://schemas.microsoft.com/office/word/2018/wordml" xmlns:w16cid="http://schemas.microsoft.com/office/word/2016/wordml/cid" xmlns:w16cex="http://schemas.microsoft.com/office/word/2018/wordml/cex" xmlns:am3d="http://schemas.microsoft.com/office/drawing/2017/model3d" xmlns:aink="http://schemas.microsoft.com/office/drawing/2016/ink" xmlns:cx8="http://schemas.microsoft.com/office/drawing/2016/5/14/chartex" xmlns:cx7="http://schemas.microsoft.com/office/drawing/2016/5/13/chartex" xmlns:cx6="http://schemas.microsoft.com/office/drawing/2016/5/12/chartex" xmlns:cx5="http://schemas.microsoft.com/office/drawing/2016/5/11/chartex" xmlns:cx4="http://schemas.microsoft.com/office/drawing/2016/5/10/chartex" xmlns:cx3="http://schemas.microsoft.com/office/drawing/2016/5/9/chartex" xmlns:cx2="http://schemas.microsoft.com/office/drawing/2015/10/21/chartex" xmlns:cx1="http://schemas.microsoft.com/office/drawing/2015/9/8/chartex" xmlns:cx="http://schemas.microsoft.com/office/drawing/2014/chartex">
             <w:pict>
               <v:line w14:anchorId="096AF7BA" id="Straight Connector 2" o:spid="_x0000_s1026" style="position:absolute;z-index:251661312;visibility:visible;mso-wrap-style:square;mso-wrap-distance-left:9pt;mso-wrap-distance-top:0;mso-wrap-distance-right:9pt;mso-wrap-distance-bottom:0;mso-position-horizontal:left;mso-position-horizontal-relative:margin;mso-position-vertical:absolute;mso-position-vertical-relative:text" from="0,-.1pt" to="531pt,-.1pt" o:gfxdata="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" strokecolor="black [3200]" strokeweight=".5pt">
                 <v:stroke joinstyle="miter"/>
@@ -740,7 +809,15 @@
         <w:t xml:space="preserve">- </w:t>
       </w:r>
       <w:r>
-        <w:t>Develop screens and backend apis for the Smart Dock (FUSE), a react native/ android app</w:t>
+        <w:t xml:space="preserve">Develop screens and backend </w:t>
+      </w:r>
+      <w:proofErr w:type="spellStart"/>
+      <w:r>
+        <w:t>apis</w:t>
+      </w:r>
+      <w:proofErr w:type="spellEnd"/>
+      <w:r>
+        <w:t xml:space="preserve"> for the Smart Dock (FUSE), a react native/ android app</w:t>
       </w:r>
       <w:r>
         <w:t>.</w:t>
@@ -823,11 +900,33 @@
         </w:rPr>
         <w:t xml:space="preserve"> </w:t>
       </w:r>
-      <w:r>
-        <w:rPr>
-          <w:b/>
-        </w:rPr>
-        <w:t xml:space="preserve">Databricks, Redis, Kafka, </w:t>
+      <w:proofErr w:type="spellStart"/>
+      <w:r>
+        <w:rPr>
+          <w:b/>
+        </w:rPr>
+        <w:t>Databricks</w:t>
+      </w:r>
+      <w:proofErr w:type="spellEnd"/>
+      <w:r>
+        <w:rPr>
+          <w:b/>
+        </w:rPr>
+        <w:t xml:space="preserve">, </w:t>
+      </w:r>
+      <w:proofErr w:type="spellStart"/>
+      <w:r>
+        <w:rPr>
+          <w:b/>
+        </w:rPr>
+        <w:t>Redis</w:t>
+      </w:r>
+      <w:proofErr w:type="spellEnd"/>
+      <w:r>
+        <w:rPr>
+          <w:b/>
+        </w:rPr>
+        <w:t xml:space="preserve">, Kafka, </w:t>
       </w:r>
       <w:r>
         <w:rPr>
@@ -859,18 +958,28 @@
         </w:rPr>
         <w:t xml:space="preserve">Terraform, </w:t>
       </w:r>
+      <w:proofErr w:type="spellStart"/>
       <w:r>
         <w:rPr>
           <w:b/>
         </w:rPr>
         <w:t>Git</w:t>
       </w:r>
-      <w:r>
-        <w:rPr>
-          <w:b/>
-        </w:rPr>
-        <w:t>, PubNub</w:t>
-      </w:r>
+      <w:proofErr w:type="spellEnd"/>
+      <w:r>
+        <w:rPr>
+          <w:b/>
+        </w:rPr>
+        <w:t xml:space="preserve">, </w:t>
+      </w:r>
+      <w:proofErr w:type="spellStart"/>
+      <w:r>
+        <w:rPr>
+          <w:b/>
+        </w:rPr>
+        <w:t>PubNub</w:t>
+      </w:r>
+      <w:proofErr w:type="spellEnd"/>
       <w:r>
         <w:rPr>
           <w:b/>
@@ -915,7 +1024,25 @@
           <w:b/>
           <w:color w:val="000000"/>
         </w:rPr>
-        <w:t>oftware Engineer, Tricon Infotech LLC</w:t>
+        <w:t xml:space="preserve">oftware Engineer, </w:t>
+      </w:r>
+      <w:proofErr w:type="spellStart"/>
+      <w:r>
+        <w:rPr>
+          <w:rFonts w:ascii="Calibri" w:eastAsia="Calibri" w:hAnsi="Calibri" w:cs="Calibri"/>
+          <w:b/>
+          <w:color w:val="000000"/>
+        </w:rPr>
+        <w:t>Tricon</w:t>
+      </w:r>
+      <w:proofErr w:type="spellEnd"/>
+      <w:r>
+        <w:rPr>
+          <w:rFonts w:ascii="Calibri" w:eastAsia="Calibri" w:hAnsi="Calibri" w:cs="Calibri"/>
+          <w:b/>
+          <w:color w:val="000000"/>
+        </w:rPr>
+        <w:t xml:space="preserve"> Infotech LLC</w:t>
       </w:r>
       <w:r>
         <w:rPr>
@@ -1122,7 +1249,21 @@
         <w:rPr>
           <w:b/>
         </w:rPr>
-        <w:t xml:space="preserve">React JS, MobX, Express JS, </w:t>
+        <w:t xml:space="preserve">React JS, </w:t>
+      </w:r>
+      <w:proofErr w:type="spellStart"/>
+      <w:r>
+        <w:rPr>
+          <w:b/>
+        </w:rPr>
+        <w:t>MobX</w:t>
+      </w:r>
+      <w:proofErr w:type="spellEnd"/>
+      <w:r>
+        <w:rPr>
+          <w:b/>
+        </w:rPr>
+        <w:t xml:space="preserve">, Express JS, </w:t>
       </w:r>
       <w:r>
         <w:rPr>
@@ -1134,7 +1275,14 @@
         <w:rPr>
           <w:b/>
         </w:rPr>
-        <w:t>AWS, MongoDB, Git</w:t>
+        <w:t xml:space="preserve">AWS, MongoDB, </w:t>
+      </w:r>
+      <w:proofErr w:type="spellStart"/>
+      <w:r>
+        <w:rPr>
+          <w:b/>
+        </w:rPr>
+        <w:t>Git</w:t>
       </w:r>
       <w:r>
         <w:rPr>
@@ -1142,6 +1290,7 @@
         </w:rPr>
         <w:t>hub</w:t>
       </w:r>
+      <w:proofErr w:type="spellEnd"/>
     </w:p>
     <w:p>
       <w:pPr>
@@ -1285,8 +1434,17 @@
           <w:rFonts w:ascii="Calibri" w:eastAsia="Calibri" w:hAnsi="Calibri" w:cs="Calibri"/>
           <w:color w:val="000000"/>
         </w:rPr>
-        <w:t>Created an SMS based chatbot</w:t>
-      </w:r>
+        <w:t xml:space="preserve">Created an SMS based </w:t>
+      </w:r>
+      <w:proofErr w:type="spellStart"/>
+      <w:r>
+        <w:rPr>
+          <w:rFonts w:ascii="Calibri" w:eastAsia="Calibri" w:hAnsi="Calibri" w:cs="Calibri"/>
+          <w:color w:val="000000"/>
+        </w:rPr>
+        <w:t>chatbot</w:t>
+      </w:r>
+      <w:proofErr w:type="spellEnd"/>
       <w:r>
         <w:rPr>
           <w:rFonts w:ascii="Calibri" w:eastAsia="Calibri" w:hAnsi="Calibri" w:cs="Calibri"/>
@@ -1345,13 +1503,23 @@
           <w:b/>
         </w:rPr>
       </w:pPr>
-      <w:r>
-        <w:rPr>
-          <w:rFonts w:ascii="Calibri" w:eastAsia="Calibri" w:hAnsi="Calibri" w:cs="Calibri"/>
-          <w:b/>
-          <w:color w:val="000000"/>
-        </w:rPr>
-        <w:t>OpenCV, Python</w:t>
+      <w:proofErr w:type="spellStart"/>
+      <w:r>
+        <w:rPr>
+          <w:rFonts w:ascii="Calibri" w:eastAsia="Calibri" w:hAnsi="Calibri" w:cs="Calibri"/>
+          <w:b/>
+          <w:color w:val="000000"/>
+        </w:rPr>
+        <w:t>OpenCV</w:t>
+      </w:r>
+      <w:proofErr w:type="spellEnd"/>
+      <w:r>
+        <w:rPr>
+          <w:rFonts w:ascii="Calibri" w:eastAsia="Calibri" w:hAnsi="Calibri" w:cs="Calibri"/>
+          <w:b/>
+          <w:color w:val="000000"/>
+        </w:rPr>
+        <w:t>, Python</w:t>
       </w:r>
       <w:r>
         <w:rPr>
@@ -1365,13 +1533,27 @@
         <w:rPr>
           <w:b/>
         </w:rPr>
-        <w:t>, TensorF</w:t>
-      </w:r>
-      <w:r>
-        <w:rPr>
-          <w:b/>
-        </w:rPr>
-        <w:t xml:space="preserve">low, </w:t>
+        <w:t xml:space="preserve">, </w:t>
+      </w:r>
+      <w:proofErr w:type="spellStart"/>
+      <w:r>
+        <w:rPr>
+          <w:b/>
+        </w:rPr>
+        <w:t>TensorF</w:t>
+      </w:r>
+      <w:r>
+        <w:rPr>
+          <w:b/>
+        </w:rPr>
+        <w:t>low</w:t>
+      </w:r>
+      <w:proofErr w:type="spellEnd"/>
+      <w:r>
+        <w:rPr>
+          <w:b/>
+        </w:rPr>
+        <w:t xml:space="preserve">, </w:t>
       </w:r>
       <w:r>
         <w:rPr>
@@ -1379,27 +1561,45 @@
         </w:rPr>
         <w:t>GCP</w:t>
       </w:r>
-      <w:bookmarkStart w:id="1" w:name="_gjdgxs" w:colFirst="0" w:colLast="0"/>
-      <w:bookmarkEnd w:id="1"/>
-      <w:r>
-        <w:rPr>
-          <w:b/>
-        </w:rPr>
-        <w:t>, Twilio</w:t>
-      </w:r>
+      <w:bookmarkStart w:id="0" w:name="_gjdgxs" w:colFirst="0" w:colLast="0"/>
+      <w:bookmarkEnd w:id="0"/>
       <w:r>
         <w:rPr>
           <w:b/>
         </w:rPr>
         <w:t xml:space="preserve">, </w:t>
       </w:r>
-      <w:r>
-        <w:rPr>
-          <w:rFonts w:ascii="Calibri" w:eastAsia="Calibri" w:hAnsi="Calibri" w:cs="Calibri"/>
-          <w:b/>
-          <w:color w:val="000000"/>
-        </w:rPr>
-        <w:t>AdaBoost algorithm</w:t>
+      <w:proofErr w:type="spellStart"/>
+      <w:r>
+        <w:rPr>
+          <w:b/>
+        </w:rPr>
+        <w:t>Twilio</w:t>
+      </w:r>
+      <w:proofErr w:type="spellEnd"/>
+      <w:r>
+        <w:rPr>
+          <w:b/>
+        </w:rPr>
+        <w:t xml:space="preserve">, </w:t>
+      </w:r>
+      <w:proofErr w:type="spellStart"/>
+      <w:r>
+        <w:rPr>
+          <w:rFonts w:ascii="Calibri" w:eastAsia="Calibri" w:hAnsi="Calibri" w:cs="Calibri"/>
+          <w:b/>
+          <w:color w:val="000000"/>
+        </w:rPr>
+        <w:t>AdaBoost</w:t>
+      </w:r>
+      <w:proofErr w:type="spellEnd"/>
+      <w:r>
+        <w:rPr>
+          <w:rFonts w:ascii="Calibri" w:eastAsia="Calibri" w:hAnsi="Calibri" w:cs="Calibri"/>
+          <w:b/>
+          <w:color w:val="000000"/>
+        </w:rPr>
+        <w:t xml:space="preserve"> algorithm</w:t>
       </w:r>
     </w:p>
     <w:p>
@@ -1473,7 +1673,7 @@
               </wp:anchor>
             </w:drawing>
           </mc:Choice>
-          <mc:Fallback xmlns:cx="http://schemas.microsoft.com/office/drawing/2014/chartex" xmlns:cx1="http://schemas.microsoft.com/office/drawing/2015/9/8/chartex" xmlns:cx2="http://schemas.microsoft.com/office/drawing/2015/10/21/chartex" xmlns:cx3="http://schemas.microsoft.com/office/drawing/2016/5/9/chartex" xmlns:cx4="http://schemas.microsoft.com/office/drawing/2016/5/10/chartex" xmlns:cx5="http://schemas.microsoft.com/office/drawing/2016/5/11/chartex" xmlns:cx6="http://schemas.microsoft.com/office/drawing/2016/5/12/chartex" xmlns:cx7="http://schemas.microsoft.com/office/drawing/2016/5/13/chartex" xmlns:cx8="http://schemas.microsoft.com/office/drawing/2016/5/14/chartex" xmlns:aink="http://schemas.microsoft.com/office/drawing/2016/ink" xmlns:am3d="http://schemas.microsoft.com/office/drawing/2017/model3d" xmlns:w16cex="http://schemas.microsoft.com/office/word/2018/wordml/cex" xmlns:w16cid="http://schemas.microsoft.com/office/word/2016/wordml/cid" xmlns:w16="http://schemas.microsoft.com/office/word/2018/wordml" xmlns:w16se="http://schemas.microsoft.com/office/word/2015/wordml/symex">
+          <mc:Fallback xmlns:w16se="http://schemas.microsoft.com/office/word/2015/wordml/symex" xmlns:w16="http://schemas.microsoft.com/office/word/2018/wordml" xmlns:w16cid="http://schemas.microsoft.com/office/word/2016/wordml/cid" xmlns:w16cex="http://schemas.microsoft.com/office/word/2018/wordml/cex" xmlns:am3d="http://schemas.microsoft.com/office/drawing/2017/model3d" xmlns:aink="http://schemas.microsoft.com/office/drawing/2016/ink" xmlns:cx8="http://schemas.microsoft.com/office/drawing/2016/5/14/chartex" xmlns:cx7="http://schemas.microsoft.com/office/drawing/2016/5/13/chartex" xmlns:cx6="http://schemas.microsoft.com/office/drawing/2016/5/12/chartex" xmlns:cx5="http://schemas.microsoft.com/office/drawing/2016/5/11/chartex" xmlns:cx4="http://schemas.microsoft.com/office/drawing/2016/5/10/chartex" xmlns:cx3="http://schemas.microsoft.com/office/drawing/2016/5/9/chartex" xmlns:cx2="http://schemas.microsoft.com/office/drawing/2015/10/21/chartex" xmlns:cx1="http://schemas.microsoft.com/office/drawing/2015/9/8/chartex" xmlns:cx="http://schemas.microsoft.com/office/drawing/2014/chartex">
             <w:pict>
               <v:line w14:anchorId="0C64421C" id="Straight Connector 4" o:spid="_x0000_s1026" style="position:absolute;z-index:251663360;visibility:visible;mso-wrap-style:square;mso-wrap-distance-left:9pt;mso-wrap-distance-top:0;mso-wrap-distance-right:9pt;mso-wrap-distance-bottom:0;mso-position-horizontal:absolute;mso-position-horizontal-relative:margin;mso-position-vertical:absolute;mso-position-vertical-relative:text" from="0,12.55pt" to="531pt,12.55pt" o:gfxdata="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" strokecolor="black [3200]" strokeweight=".5pt">
                 <v:stroke joinstyle="miter"/>
@@ -1540,21 +1740,31 @@
         <w:rPr>
           <w:b/>
         </w:rPr>
-        <w:t>An online game to</w:t>
-      </w:r>
-      <w:r>
-        <w:rPr>
-          <w:b/>
-        </w:rPr>
-        <w:t xml:space="preserve"> kill moving viruses: Passion Project </w:t>
-      </w:r>
-      <w:hyperlink r:id="rId10" w:history="1">
+        <w:t xml:space="preserve">An online game to kill moving viruses: Passion Project </w:t>
+      </w:r>
+      <w:hyperlink r:id="rId8" w:history="1">
         <w:r>
           <w:rPr>
             <w:rStyle w:val="Hyperlink"/>
             <w:b/>
           </w:rPr>
-          <w:t>Play here</w:t>
+          <w:t>Play h</w:t>
+        </w:r>
+        <w:bookmarkStart w:id="1" w:name="_GoBack"/>
+        <w:bookmarkEnd w:id="1"/>
+        <w:r>
+          <w:rPr>
+            <w:rStyle w:val="Hyperlink"/>
+            <w:b/>
+          </w:rPr>
+          <w:t>e</w:t>
+        </w:r>
+        <w:r>
+          <w:rPr>
+            <w:rStyle w:val="Hyperlink"/>
+            <w:b/>
+          </w:rPr>
+          <w:t>re</w:t>
         </w:r>
       </w:hyperlink>
       <w:r>
@@ -1632,13 +1842,7 @@
         <w:t>Tools Used:</w:t>
       </w:r>
       <w:r>
-        <w:t xml:space="preserve"> React, Redux, Typescript, </w:t>
-      </w:r>
-      <w:r>
-        <w:t xml:space="preserve">P5 </w:t>
-      </w:r>
-      <w:r>
-        <w:t>JS, Python, AWS</w:t>
+        <w:t xml:space="preserve"> React, Redux, Typescript, P5 JS, Python, AWS</w:t>
       </w:r>
     </w:p>
     <w:p>
@@ -1690,7 +1894,21 @@
         <w:rPr>
           <w:b/>
         </w:rPr>
-        <w:t>dashboards: StrongArm Technologies</w:t>
+        <w:t xml:space="preserve">dashboards: </w:t>
+      </w:r>
+      <w:proofErr w:type="spellStart"/>
+      <w:r>
+        <w:rPr>
+          <w:b/>
+        </w:rPr>
+        <w:t>StrongArm</w:t>
+      </w:r>
+      <w:proofErr w:type="spellEnd"/>
+      <w:r>
+        <w:rPr>
+          <w:b/>
+        </w:rPr>
+        <w:t xml:space="preserve"> Technologies</w:t>
       </w:r>
       <w:r>
         <w:rPr>
@@ -1751,9 +1969,17 @@
         <w:t>lients to manage their roster using</w:t>
       </w:r>
       <w:r>
-        <w:t xml:space="preserve"> microservice architecture. </w:t>
-      </w:r>
-      <w:hyperlink r:id="rId11" w:history="1">
+        <w:t xml:space="preserve"> </w:t>
+      </w:r>
+      <w:proofErr w:type="spellStart"/>
+      <w:r>
+        <w:t>microservice</w:t>
+      </w:r>
+      <w:proofErr w:type="spellEnd"/>
+      <w:r>
+        <w:t xml:space="preserve"> architecture. </w:t>
+      </w:r>
+      <w:hyperlink r:id="rId9" w:history="1">
         <w:r>
           <w:rPr>
             <w:rStyle w:val="Hyperlink"/>
@@ -1784,7 +2010,7 @@
       <w:r>
         <w:t xml:space="preserve"> feedback to improve engagement of industrial athletes - </w:t>
       </w:r>
-      <w:hyperlink r:id="rId12" w:history="1">
+      <w:hyperlink r:id="rId10" w:history="1">
         <w:r>
           <w:rPr>
             <w:rStyle w:val="Hyperlink"/>
@@ -1819,7 +2045,15 @@
         <w:t xml:space="preserve">React, Redux, </w:t>
       </w:r>
       <w:r>
-        <w:t>Angular 2, Typescript, Highchart JS, Python</w:t>
+        <w:t xml:space="preserve">Angular 2, Typescript, </w:t>
+      </w:r>
+      <w:proofErr w:type="spellStart"/>
+      <w:r>
+        <w:t>Highchart</w:t>
+      </w:r>
+      <w:proofErr w:type="spellEnd"/>
+      <w:r>
+        <w:t xml:space="preserve"> JS, Python</w:t>
       </w:r>
       <w:r>
         <w:t>, AWS</w:t>
@@ -1850,7 +2084,21 @@
         <w:rPr>
           <w:b/>
         </w:rPr>
-        <w:t>On Dock engagement for Industrial Athletes, StrongArm Technologies</w:t>
+        <w:t xml:space="preserve">On Dock engagement for Industrial Athletes, </w:t>
+      </w:r>
+      <w:proofErr w:type="spellStart"/>
+      <w:r>
+        <w:rPr>
+          <w:b/>
+        </w:rPr>
+        <w:t>StrongArm</w:t>
+      </w:r>
+      <w:proofErr w:type="spellEnd"/>
+      <w:r>
+        <w:rPr>
+          <w:b/>
+        </w:rPr>
+        <w:t xml:space="preserve"> Technologies</w:t>
       </w:r>
       <w:r>
         <w:rPr>
@@ -1984,8 +2232,13 @@
         <w:t>React Native, Python, React JS, Typescript, Android</w:t>
       </w:r>
       <w:r>
-        <w:t>, UXCam</w:t>
-      </w:r>
+        <w:t xml:space="preserve">, </w:t>
+      </w:r>
+      <w:proofErr w:type="spellStart"/>
+      <w:r>
+        <w:t>UXCam</w:t>
+      </w:r>
+      <w:proofErr w:type="spellEnd"/>
     </w:p>
     <w:p>
       <w:pPr>
@@ -2018,7 +2271,21 @@
         <w:rPr>
           <w:b/>
         </w:rPr>
-        <w:t>Infrastructure as a Code and CI/CD Pipeline: StrongArm Techno</w:t>
+        <w:t xml:space="preserve">Infrastructure as a Code and CI/CD Pipeline: </w:t>
+      </w:r>
+      <w:proofErr w:type="spellStart"/>
+      <w:r>
+        <w:rPr>
+          <w:b/>
+        </w:rPr>
+        <w:t>StrongArm</w:t>
+      </w:r>
+      <w:proofErr w:type="spellEnd"/>
+      <w:r>
+        <w:rPr>
+          <w:b/>
+        </w:rPr>
+        <w:t xml:space="preserve"> Techno</w:t>
       </w:r>
       <w:r>
         <w:rPr>
@@ -2152,8 +2419,13 @@
       <w:r>
         <w:t xml:space="preserve">Python, </w:t>
       </w:r>
-      <w:r>
-        <w:t xml:space="preserve">Databricks, </w:t>
+      <w:proofErr w:type="spellStart"/>
+      <w:r>
+        <w:t>Databricks</w:t>
+      </w:r>
+      <w:proofErr w:type="spellEnd"/>
+      <w:r>
+        <w:t xml:space="preserve">, </w:t>
       </w:r>
       <w:r>
         <w:t xml:space="preserve">Terraform, </w:t>
@@ -2165,8 +2437,13 @@
         <w:t xml:space="preserve">Docker, </w:t>
       </w:r>
       <w:r>
-        <w:t>Jenkins, Github</w:t>
-      </w:r>
+        <w:t xml:space="preserve">Jenkins, </w:t>
+      </w:r>
+      <w:proofErr w:type="spellStart"/>
+      <w:r>
+        <w:t>Github</w:t>
+      </w:r>
+      <w:proofErr w:type="spellEnd"/>
     </w:p>
     <w:p>
       <w:pPr>
@@ -2241,13 +2518,27 @@
         <w:rPr>
           <w:b/>
         </w:rPr>
-        <w:t>: Stro</w:t>
-      </w:r>
-      <w:r>
-        <w:rPr>
-          <w:b/>
-        </w:rPr>
-        <w:t xml:space="preserve">ngArm Technologies </w:t>
+        <w:t xml:space="preserve">: </w:t>
+      </w:r>
+      <w:proofErr w:type="spellStart"/>
+      <w:r>
+        <w:rPr>
+          <w:b/>
+        </w:rPr>
+        <w:t>Stro</w:t>
+      </w:r>
+      <w:r>
+        <w:rPr>
+          <w:b/>
+        </w:rPr>
+        <w:t>ngArm</w:t>
+      </w:r>
+      <w:proofErr w:type="spellEnd"/>
+      <w:r>
+        <w:rPr>
+          <w:b/>
+        </w:rPr>
+        <w:t xml:space="preserve"> Technologies </w:t>
       </w:r>
       <w:r>
         <w:rPr>
@@ -2261,6 +2552,7 @@
         </w:rPr>
         <w:tab/>
       </w:r>
+      <w:proofErr w:type="gramStart"/>
       <w:r>
         <w:rPr>
           <w:b/>
@@ -2268,6 +2560,7 @@
         <w:tab/>
         <w:t xml:space="preserve">  Feb</w:t>
       </w:r>
+      <w:proofErr w:type="gramEnd"/>
       <w:r>
         <w:rPr>
           <w:b/>
@@ -2383,8 +2676,13 @@
       <w:r>
         <w:t xml:space="preserve">MySQL, </w:t>
       </w:r>
-      <w:r>
-        <w:t xml:space="preserve">PubNub, </w:t>
+      <w:proofErr w:type="spellStart"/>
+      <w:r>
+        <w:t>PubNub</w:t>
+      </w:r>
+      <w:proofErr w:type="spellEnd"/>
+      <w:r>
+        <w:t xml:space="preserve">, </w:t>
       </w:r>
       <w:r>
         <w:t>Python</w:t>
@@ -2439,7 +2737,21 @@
         <w:rPr>
           <w:b/>
         </w:rPr>
-        <w:t xml:space="preserve">ompany Information, Tricon </w:t>
+        <w:t xml:space="preserve">ompany Information, </w:t>
+      </w:r>
+      <w:proofErr w:type="spellStart"/>
+      <w:r>
+        <w:rPr>
+          <w:b/>
+        </w:rPr>
+        <w:t>Tricon</w:t>
+      </w:r>
+      <w:proofErr w:type="spellEnd"/>
+      <w:r>
+        <w:rPr>
+          <w:b/>
+        </w:rPr>
+        <w:t xml:space="preserve"> </w:t>
       </w:r>
       <w:r>
         <w:rPr>
@@ -2447,20 +2759,13 @@
         </w:rPr>
         <w:t xml:space="preserve">Infotech LLC - </w:t>
       </w:r>
-      <w:hyperlink r:id="rId13" w:history="1">
+      <w:hyperlink r:id="rId11" w:history="1">
         <w:r>
           <w:rPr>
             <w:rStyle w:val="Hyperlink"/>
             <w:b/>
           </w:rPr>
-          <w:t>DEM</w:t>
-        </w:r>
-        <w:r>
-          <w:rPr>
-            <w:rStyle w:val="Hyperlink"/>
-            <w:b/>
-          </w:rPr>
-          <w:t>O</w:t>
+          <w:t>DEMO</w:t>
         </w:r>
       </w:hyperlink>
       <w:r>
@@ -2586,7 +2891,31 @@
         <w:t xml:space="preserve">Tools Used: </w:t>
       </w:r>
       <w:r>
-        <w:t xml:space="preserve">Python FlaskAsk, ngrok, React JS, Twilio API </w:t>
+        <w:t xml:space="preserve">Python </w:t>
+      </w:r>
+      <w:proofErr w:type="spellStart"/>
+      <w:r>
+        <w:t>FlaskAsk</w:t>
+      </w:r>
+      <w:proofErr w:type="spellEnd"/>
+      <w:r>
+        <w:t xml:space="preserve">, </w:t>
+      </w:r>
+      <w:proofErr w:type="spellStart"/>
+      <w:r>
+        <w:t>ngrok</w:t>
+      </w:r>
+      <w:proofErr w:type="spellEnd"/>
+      <w:r>
+        <w:t xml:space="preserve">, React JS, </w:t>
+      </w:r>
+      <w:proofErr w:type="spellStart"/>
+      <w:r>
+        <w:t>Twilio</w:t>
+      </w:r>
+      <w:proofErr w:type="spellEnd"/>
+      <w:r>
+        <w:t xml:space="preserve"> API </w:t>
       </w:r>
     </w:p>
     <w:p>
@@ -2671,7 +3000,7 @@
               </wp:anchor>
             </w:drawing>
           </mc:Choice>
-          <mc:Fallback xmlns:cx="http://schemas.microsoft.com/office/drawing/2014/chartex" xmlns:cx1="http://schemas.microsoft.com/office/drawing/2015/9/8/chartex" xmlns:cx2="http://schemas.microsoft.com/office/drawing/2015/10/21/chartex" xmlns:cx3="http://schemas.microsoft.com/office/drawing/2016/5/9/chartex" xmlns:cx4="http://schemas.microsoft.com/office/drawing/2016/5/10/chartex" xmlns:cx5="http://schemas.microsoft.com/office/drawing/2016/5/11/chartex" xmlns:cx6="http://schemas.microsoft.com/office/drawing/2016/5/12/chartex" xmlns:cx7="http://schemas.microsoft.com/office/drawing/2016/5/13/chartex" xmlns:cx8="http://schemas.microsoft.com/office/drawing/2016/5/14/chartex" xmlns:aink="http://schemas.microsoft.com/office/drawing/2016/ink" xmlns:am3d="http://schemas.microsoft.com/office/drawing/2017/model3d" xmlns:w16cex="http://schemas.microsoft.com/office/word/2018/wordml/cex" xmlns:w16cid="http://schemas.microsoft.com/office/word/2016/wordml/cid" xmlns:w16="http://schemas.microsoft.com/office/word/2018/wordml" xmlns:w16se="http://schemas.microsoft.com/office/word/2015/wordml/symex">
+          <mc:Fallback xmlns:w16se="http://schemas.microsoft.com/office/word/2015/wordml/symex" xmlns:w16="http://schemas.microsoft.com/office/word/2018/wordml" xmlns:w16cid="http://schemas.microsoft.com/office/word/2016/wordml/cid" xmlns:w16cex="http://schemas.microsoft.com/office/word/2018/wordml/cex" xmlns:am3d="http://schemas.microsoft.com/office/drawing/2017/model3d" xmlns:aink="http://schemas.microsoft.com/office/drawing/2016/ink" xmlns:cx8="http://schemas.microsoft.com/office/drawing/2016/5/14/chartex" xmlns:cx7="http://schemas.microsoft.com/office/drawing/2016/5/13/chartex" xmlns:cx6="http://schemas.microsoft.com/office/drawing/2016/5/12/chartex" xmlns:cx5="http://schemas.microsoft.com/office/drawing/2016/5/11/chartex" xmlns:cx4="http://schemas.microsoft.com/office/drawing/2016/5/10/chartex" xmlns:cx3="http://schemas.microsoft.com/office/drawing/2016/5/9/chartex" xmlns:cx2="http://schemas.microsoft.com/office/drawing/2015/10/21/chartex" xmlns:cx1="http://schemas.microsoft.com/office/drawing/2015/9/8/chartex" xmlns:cx="http://schemas.microsoft.com/office/drawing/2014/chartex">
             <w:pict>
               <v:line w14:anchorId="706DF443" id="Straight Connector 7" o:spid="_x0000_s1026" style="position:absolute;z-index:251668480;visibility:visible;mso-wrap-style:square;mso-wrap-distance-left:9pt;mso-wrap-distance-top:0;mso-wrap-distance-right:9pt;mso-wrap-distance-bottom:0;mso-position-horizontal:absolute;mso-position-horizontal-relative:text;mso-position-vertical:absolute;mso-position-vertical-relative:text" from=".5pt,12.85pt" to="531.5pt,12.85pt" o:gfxdata="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" strokecolor="black [3200]" strokeweight=".5pt">
                 <v:stroke joinstyle="miter"/>

</xml_diff>